<commit_message>
Times to overtake NC confidence interval bounds added.
</commit_message>
<xml_diff>
--- a/Q-Q Plots Research.docx
+++ b/Q-Q Plots Research.docx
@@ -82,7 +82,15 @@
         </w:numPr>
       </w:pPr>
       <w:r>
-        <w:t>Q-Q Plots (Quantile Plots)</w:t>
+        <w:t>Q-Q Plots (</w:t>
+      </w:r>
+      <w:proofErr w:type="spellStart"/>
+      <w:r>
+        <w:t>Quantile</w:t>
+      </w:r>
+      <w:proofErr w:type="spellEnd"/>
+      <w:r>
+        <w:t xml:space="preserve"> Plots)</w:t>
       </w:r>
     </w:p>
     <w:p>
@@ -94,7 +102,31 @@
         </w:numPr>
       </w:pPr>
       <w:r>
-        <w:t>If x &amp; y are identically distributed variables, then the plot of x-quantiles vs y-quantiles will be a straight line configuration with slope 1</w:t>
+        <w:t>If x &amp; y are identically distributed variables, then the plot of x-</w:t>
+      </w:r>
+      <w:proofErr w:type="spellStart"/>
+      <w:r>
+        <w:t>quantiles</w:t>
+      </w:r>
+      <w:proofErr w:type="spellEnd"/>
+      <w:r>
+        <w:t xml:space="preserve"> </w:t>
+      </w:r>
+      <w:proofErr w:type="spellStart"/>
+      <w:r>
+        <w:t>vs</w:t>
+      </w:r>
+      <w:proofErr w:type="spellEnd"/>
+      <w:r>
+        <w:t xml:space="preserve"> y-</w:t>
+      </w:r>
+      <w:proofErr w:type="spellStart"/>
+      <w:r>
+        <w:t>quantiles</w:t>
+      </w:r>
+      <w:proofErr w:type="spellEnd"/>
+      <w:r>
+        <w:t xml:space="preserve"> will be a straight line configuration with slope 1</w:t>
       </w:r>
     </w:p>
     <w:p>
@@ -166,7 +198,21 @@
         </w:numPr>
       </w:pPr>
       <w:r>
-        <w:t>Procedures of probability plotting may also be uservully employed in connexion with the complex objectives generally associated w/analysis of variance</w:t>
+        <w:t>Procedures of probability plotting may also be use</w:t>
+      </w:r>
+      <w:r>
+        <w:t>f</w:t>
+      </w:r>
+      <w:r>
+        <w:t xml:space="preserve">ully employed in </w:t>
+      </w:r>
+      <w:proofErr w:type="spellStart"/>
+      <w:r>
+        <w:t>connexion</w:t>
+      </w:r>
+      <w:proofErr w:type="spellEnd"/>
+      <w:r>
+        <w:t xml:space="preserve"> with the complex objectives generally associated w/analysis of variance</w:t>
       </w:r>
     </w:p>
     <w:p>
@@ -177,8 +223,22 @@
           <w:numId w:val="1"/>
         </w:numPr>
       </w:pPr>
-      <w:r>
-        <w:t xml:space="preserve">Example of non-obvious, interesting indications concerning the structure of the data are the presence of possible real effects, existence of outliers, distributional peculiarities, etc. The real applied value of the analysis of variance table is as a summary of patterns of variability. It </w:t>
+      <w:proofErr w:type="gramStart"/>
+      <w:r>
+        <w:t>Example of non-obvious, interesting indications concerning the structure of the data are</w:t>
+      </w:r>
+      <w:proofErr w:type="gramEnd"/>
+      <w:r>
+        <w:t xml:space="preserve"> </w:t>
+      </w:r>
+      <w:r>
+        <w:rPr>
+          <w:b/>
+        </w:rPr>
+        <w:t>the presence of possible real effects, existence of outliers, distributional peculiarities,</w:t>
+      </w:r>
+      <w:r>
+        <w:t xml:space="preserve"> etc. The real applied value of the analysis of variance table is as a summary of patterns of variability. It </w:t>
       </w:r>
       <w:r>
         <w:t>provides a collection of mean s</w:t>
@@ -196,7 +256,15 @@
         </w:numPr>
       </w:pPr>
       <w:r>
-        <w:t>Some probability plotting techniques which have been proposed as internal comparison methods for the analysis of variance will be discussed in the sequel.</w:t>
+        <w:t xml:space="preserve">Some probability plotting </w:t>
+      </w:r>
+      <w:proofErr w:type="gramStart"/>
+      <w:r>
+        <w:t>techniques which have been proposed as internal comparison methods for the analysis of variance</w:t>
+      </w:r>
+      <w:proofErr w:type="gramEnd"/>
+      <w:r>
+        <w:t xml:space="preserve"> will be discussed in the sequel.</w:t>
       </w:r>
     </w:p>
     <w:p>
@@ -208,7 +276,15 @@
         </w:numPr>
       </w:pPr>
       <w:r>
-        <w:t>The presence of real effects, the existence of distributional peculiarities, of outliers, and of heterogeneities of variance result in distortions of the linear configuration of the plot.</w:t>
+        <w:t xml:space="preserve">The presence of real effects, the </w:t>
+      </w:r>
+      <w:proofErr w:type="gramStart"/>
+      <w:r>
+        <w:t>existence of distributional peculiarities, of outliers, and of heterogeneities of variance result</w:t>
+      </w:r>
+      <w:proofErr w:type="gramEnd"/>
+      <w:r>
+        <w:t xml:space="preserve"> in distortions of the linear configuration of the plot.</w:t>
       </w:r>
     </w:p>
     <w:p>
@@ -260,7 +336,22 @@
       </w:pPr>
       <w:r>
         <w:lastRenderedPageBreak/>
-        <w:t>May be used to check the adequacy of the [regression] model, the appropriateness of the independent variables, the existence of outliers, the relevance of extraneous variables, and on distributional peculiarities.</w:t>
+        <w:t xml:space="preserve">May be used to check the </w:t>
+      </w:r>
+      <w:r>
+        <w:rPr>
+          <w:b/>
+        </w:rPr>
+        <w:t>adequacy of the [regression] model</w:t>
+      </w:r>
+      <w:r>
+        <w:t xml:space="preserve">, the </w:t>
+      </w:r>
+      <w:r>
+        <w:rPr>
+          <w:b/>
+        </w:rPr>
+        <w:t>appropriateness of the independent variables, the existence of outliers, the relevance of extraneous variables, and on distributional peculiarities.</w:t>
       </w:r>
     </w:p>
     <w:p>
@@ -284,7 +375,34 @@
         </w:numPr>
       </w:pPr>
       <w:r>
-        <w:t xml:space="preserve">Informal tools for the statistical analysis of data; may be employed for describing and summarizing as well as for uncovering and understanding the structure underlying a body of data. </w:t>
+        <w:t xml:space="preserve">Informal tools for the statistical analysis of data; may be employed for </w:t>
+      </w:r>
+      <w:r>
+        <w:rPr>
+          <w:b/>
+        </w:rPr>
+        <w:t>describing and summarizing</w:t>
+      </w:r>
+      <w:r>
+        <w:t xml:space="preserve"> as well as for </w:t>
+      </w:r>
+      <w:r>
+        <w:rPr>
+          <w:b/>
+        </w:rPr>
+        <w:t>uncovering and understanding the structure underlying a body</w:t>
+      </w:r>
+      <w:r>
+        <w:t xml:space="preserve"> </w:t>
+      </w:r>
+      <w:r>
+        <w:rPr>
+          <w:b/>
+        </w:rPr>
+        <w:t>of data.</w:t>
+      </w:r>
+      <w:r>
+        <w:t xml:space="preserve"> </w:t>
       </w:r>
     </w:p>
     <w:p/>
@@ -307,17 +425,53 @@
           <w:numId w:val="2"/>
         </w:numPr>
       </w:pPr>
-      <w:r>
-        <w:t>we check normality of errors by plotting the quantiles of the residual distribution against the quantiles of a normal distribution. The off-diagonal points in all questions clearly indicate the presence of a few large outliers, as expected for skewed data</w:t>
+      <w:proofErr w:type="gramStart"/>
+      <w:r>
+        <w:t>we</w:t>
+      </w:r>
+      <w:proofErr w:type="gramEnd"/>
+      <w:r>
+        <w:t xml:space="preserve"> check normality of errors by plotting the </w:t>
+      </w:r>
+      <w:proofErr w:type="spellStart"/>
+      <w:r>
+        <w:t>quantiles</w:t>
+      </w:r>
+      <w:proofErr w:type="spellEnd"/>
+      <w:r>
+        <w:t xml:space="preserve"> of the residual distribution against the </w:t>
+      </w:r>
+      <w:proofErr w:type="spellStart"/>
+      <w:r>
+        <w:t>quantiles</w:t>
+      </w:r>
+      <w:proofErr w:type="spellEnd"/>
+      <w:r>
+        <w:t xml:space="preserve"> of a normal distribution. The off-diagonal points in all questions clearly indicate the </w:t>
+      </w:r>
+      <w:r>
+        <w:rPr>
+          <w:b/>
+        </w:rPr>
+        <w:t>presence of a few large outliers</w:t>
+      </w:r>
+      <w:r>
+        <w:t xml:space="preserve">, as expected for </w:t>
+      </w:r>
+      <w:r>
+        <w:rPr>
+          <w:b/>
+        </w:rPr>
+        <w:t>skewed</w:t>
+      </w:r>
+      <w:r>
+        <w:t xml:space="preserve"> data</w:t>
       </w:r>
     </w:p>
     <w:p/>
     <w:p>
       <w:r>
-        <w:t>From “</w:t>
-      </w:r>
-      <w:r>
-        <w:t>STATISTICAL METHODS FOR IDENTIFYING</w:t>
+        <w:t>From “STATISTICAL METHODS FOR IDENTIFYING</w:t>
       </w:r>
     </w:p>
     <w:p>
@@ -326,11 +480,15 @@
       </w:r>
     </w:p>
     <w:p>
-      <w:r>
-        <w:t>cDNA MICROARRAY EXPERIMENTS</w:t>
-      </w:r>
-      <w:r>
-        <w:t>”</w:t>
+      <w:proofErr w:type="spellStart"/>
+      <w:proofErr w:type="gramStart"/>
+      <w:r>
+        <w:t>cDNA</w:t>
+      </w:r>
+      <w:proofErr w:type="spellEnd"/>
+      <w:proofErr w:type="gramEnd"/>
+      <w:r>
+        <w:t xml:space="preserve"> MICROARRAY EXPERIMENTS”</w:t>
       </w:r>
     </w:p>
     <w:p>
@@ -342,7 +500,16 @@
         </w:numPr>
       </w:pPr>
       <w:r>
-        <w:t xml:space="preserve">In general, Q-Q plots are used to assess whether data have a particular distribution or whether two datasets have the same distribution. In our application, we are not so much interested in testing whether the test statistics follow a particular distribution, but in using the Q-Q plots as a visual aid for identifying genes with “unusual” test statistics. </w:t>
+        <w:t xml:space="preserve">In general, Q-Q plots </w:t>
+      </w:r>
+      <w:r>
+        <w:rPr>
+          <w:b/>
+        </w:rPr>
+        <w:t>are used to assess whether data have a particular distribution or whether two datasets have the same distribution</w:t>
+      </w:r>
+      <w:r>
+        <w:t xml:space="preserve">. In our application, we are not so much interested in testing whether the test statistics follow a particular distribution, but in using the Q-Q plots as a visual aid for identifying genes with “unusual” test statistics. </w:t>
       </w:r>
     </w:p>
     <w:p>
@@ -366,11 +533,188 @@
         </w:numPr>
       </w:pPr>
       <w:r>
-        <w:t>In a normal Q-Q plot, the ordered test statistics are plotted against the quantiles of a standard normal distribution. Alternatively, Q-Q plots may be obtained by plotting the ordered tests statistics against quantiles estimated from the permutation distribution of these test statistics.</w:t>
+        <w:t xml:space="preserve">In a normal Q-Q plot, the ordered test statistics are plotted against the </w:t>
+      </w:r>
+      <w:proofErr w:type="spellStart"/>
+      <w:r>
+        <w:t>quantiles</w:t>
+      </w:r>
+      <w:proofErr w:type="spellEnd"/>
+      <w:r>
+        <w:t xml:space="preserve"> of a standard normal distribution. Alternatively, Q-Q plots may be obtained by plotting the ordered tests statistics against </w:t>
+      </w:r>
+      <w:proofErr w:type="spellStart"/>
+      <w:r>
+        <w:t>quantiles</w:t>
+      </w:r>
+      <w:proofErr w:type="spellEnd"/>
+      <w:r>
+        <w:t xml:space="preserve"> estimated from the permutation distribution of these test statistics.</w:t>
       </w:r>
     </w:p>
     <w:p/>
-    <w:p>
+    <w:p/>
+    <w:p>
+      <w:r>
+        <w:t xml:space="preserve">From “Normal Probability plot” - </w:t>
+      </w:r>
+      <w:proofErr w:type="spellStart"/>
+      <w:r>
+        <w:t>Shibdas</w:t>
+      </w:r>
+      <w:proofErr w:type="spellEnd"/>
+      <w:r>
+        <w:t xml:space="preserve"> </w:t>
+      </w:r>
+      <w:proofErr w:type="spellStart"/>
+      <w:r>
+        <w:t>Bandyopadhyay</w:t>
+      </w:r>
+      <w:proofErr w:type="spellEnd"/>
+    </w:p>
+    <w:p>
+      <w:pPr>
+        <w:pStyle w:val="ListParagraph"/>
+        <w:numPr>
+          <w:ilvl w:val="0"/>
+          <w:numId w:val="3"/>
+        </w:numPr>
+      </w:pPr>
+      <w:r>
+        <w:rPr>
+          <w:b/>
+        </w:rPr>
+        <w:t xml:space="preserve">Normal probability plots are made to graphically verify normality assumption for data from a </w:t>
+      </w:r>
+      <w:proofErr w:type="spellStart"/>
+      <w:r>
+        <w:rPr>
+          <w:b/>
+        </w:rPr>
+        <w:t>univariate</w:t>
+      </w:r>
+      <w:proofErr w:type="spellEnd"/>
+      <w:r>
+        <w:rPr>
+          <w:b/>
+        </w:rPr>
+        <w:t xml:space="preserve"> population that are mutually independent and identically distributed.</w:t>
+      </w:r>
+    </w:p>
+    <w:p/>
+    <w:p>
+      <w:r>
+        <w:t>To determine if the curve is normal:</w:t>
+      </w:r>
+    </w:p>
+    <w:p>
+      <w:pPr>
+        <w:pStyle w:val="ListParagraph"/>
+        <w:numPr>
+          <w:ilvl w:val="0"/>
+          <w:numId w:val="3"/>
+        </w:numPr>
+      </w:pPr>
+      <w:r>
+        <w:t>Shapiro-</w:t>
+      </w:r>
+      <w:proofErr w:type="spellStart"/>
+      <w:r>
+        <w:t>Francia</w:t>
+      </w:r>
+      <w:proofErr w:type="spellEnd"/>
+      <w:r>
+        <w:t xml:space="preserve"> test</w:t>
+      </w:r>
+    </w:p>
+    <w:p>
+      <w:pPr>
+        <w:pStyle w:val="ListParagraph"/>
+        <w:numPr>
+          <w:ilvl w:val="0"/>
+          <w:numId w:val="3"/>
+        </w:numPr>
+        <w:rPr>
+          <w:rFonts w:ascii="Times" w:eastAsia="Times New Roman" w:hAnsi="Times" w:cs="Times New Roman"/>
+          <w:sz w:val="20"/>
+          <w:szCs w:val="20"/>
+        </w:rPr>
+      </w:pPr>
+      <w:r>
+        <w:rPr>
+          <w:rFonts w:ascii="Helvetica Neue" w:eastAsia="Times New Roman" w:hAnsi="Helvetica Neue" w:cs="Times New Roman"/>
+          <w:color w:val="333333"/>
+          <w:sz w:val="23"/>
+          <w:szCs w:val="23"/>
+        </w:rPr>
+        <w:t xml:space="preserve">Shapiro </w:t>
+      </w:r>
+      <w:proofErr w:type="spellStart"/>
+      <w:r>
+        <w:rPr>
+          <w:rFonts w:ascii="Helvetica Neue" w:eastAsia="Times New Roman" w:hAnsi="Helvetica Neue" w:cs="Times New Roman"/>
+          <w:color w:val="333333"/>
+          <w:sz w:val="23"/>
+          <w:szCs w:val="23"/>
+        </w:rPr>
+        <w:t>Wilk</w:t>
+      </w:r>
+      <w:proofErr w:type="spellEnd"/>
+      <w:r>
+        <w:rPr>
+          <w:rFonts w:ascii="Helvetica Neue" w:eastAsia="Times New Roman" w:hAnsi="Helvetica Neue" w:cs="Times New Roman"/>
+          <w:color w:val="333333"/>
+          <w:sz w:val="23"/>
+          <w:szCs w:val="23"/>
+        </w:rPr>
+        <w:t xml:space="preserve"> test</w:t>
+      </w:r>
+    </w:p>
+    <w:p>
+      <w:pPr>
+        <w:pStyle w:val="ListParagraph"/>
+        <w:numPr>
+          <w:ilvl w:val="0"/>
+          <w:numId w:val="3"/>
+        </w:numPr>
+      </w:pPr>
+      <w:proofErr w:type="spellStart"/>
+      <w:proofErr w:type="gramStart"/>
+      <w:r>
+        <w:t>shapiro.test</w:t>
+      </w:r>
+      <w:proofErr w:type="spellEnd"/>
+      <w:proofErr w:type="gramEnd"/>
+    </w:p>
+    <w:p>
+      <w:pPr>
+        <w:pStyle w:val="ListParagraph"/>
+        <w:numPr>
+          <w:ilvl w:val="0"/>
+          <w:numId w:val="3"/>
+        </w:numPr>
+      </w:pPr>
+      <w:proofErr w:type="spellStart"/>
+      <w:proofErr w:type="gramStart"/>
+      <w:r>
+        <w:t>ad.test</w:t>
+      </w:r>
+      <w:proofErr w:type="spellEnd"/>
+      <w:proofErr w:type="gramEnd"/>
+    </w:p>
+    <w:p/>
+    <w:p>
+      <w:r>
+        <w:t xml:space="preserve">By plotting the </w:t>
+      </w:r>
+      <w:proofErr w:type="spellStart"/>
+      <w:r>
+        <w:t>quantiles</w:t>
+      </w:r>
+      <w:proofErr w:type="spellEnd"/>
+      <w:r>
+        <w:t xml:space="preserve"> of two sets of values against one another, the commonality of a distribution can be determined.</w:t>
+      </w:r>
       <w:bookmarkStart w:id="0" w:name="_GoBack"/>
       <w:bookmarkEnd w:id="0"/>
     </w:p>
@@ -500,6 +844,119 @@
     </w:lvl>
   </w:abstractNum>
   <w:abstractNum w:abstractNumId="1">
+    <w:nsid w:val="1C981AC4"/>
+    <w:multiLevelType w:val="hybridMultilevel"/>
+    <w:tmpl w:val="4594C854"/>
+    <w:lvl w:ilvl="0" w:tplc="04090001">
+      <w:start w:val="1"/>
+      <w:numFmt w:val="bullet"/>
+      <w:lvlText w:val=""/>
+      <w:lvlJc w:val="left"/>
+      <w:pPr>
+        <w:ind w:left="720" w:hanging="360"/>
+      </w:pPr>
+      <w:rPr>
+        <w:rFonts w:ascii="Symbol" w:hAnsi="Symbol" w:hint="default"/>
+      </w:rPr>
+    </w:lvl>
+    <w:lvl w:ilvl="1" w:tplc="04090003" w:tentative="1">
+      <w:start w:val="1"/>
+      <w:numFmt w:val="bullet"/>
+      <w:lvlText w:val="o"/>
+      <w:lvlJc w:val="left"/>
+      <w:pPr>
+        <w:ind w:left="1440" w:hanging="360"/>
+      </w:pPr>
+      <w:rPr>
+        <w:rFonts w:ascii="Courier New" w:hAnsi="Courier New" w:hint="default"/>
+      </w:rPr>
+    </w:lvl>
+    <w:lvl w:ilvl="2" w:tplc="04090005" w:tentative="1">
+      <w:start w:val="1"/>
+      <w:numFmt w:val="bullet"/>
+      <w:lvlText w:val=""/>
+      <w:lvlJc w:val="left"/>
+      <w:pPr>
+        <w:ind w:left="2160" w:hanging="360"/>
+      </w:pPr>
+      <w:rPr>
+        <w:rFonts w:ascii="Wingdings" w:hAnsi="Wingdings" w:hint="default"/>
+      </w:rPr>
+    </w:lvl>
+    <w:lvl w:ilvl="3" w:tplc="04090001" w:tentative="1">
+      <w:start w:val="1"/>
+      <w:numFmt w:val="bullet"/>
+      <w:lvlText w:val=""/>
+      <w:lvlJc w:val="left"/>
+      <w:pPr>
+        <w:ind w:left="2880" w:hanging="360"/>
+      </w:pPr>
+      <w:rPr>
+        <w:rFonts w:ascii="Symbol" w:hAnsi="Symbol" w:hint="default"/>
+      </w:rPr>
+    </w:lvl>
+    <w:lvl w:ilvl="4" w:tplc="04090003" w:tentative="1">
+      <w:start w:val="1"/>
+      <w:numFmt w:val="bullet"/>
+      <w:lvlText w:val="o"/>
+      <w:lvlJc w:val="left"/>
+      <w:pPr>
+        <w:ind w:left="3600" w:hanging="360"/>
+      </w:pPr>
+      <w:rPr>
+        <w:rFonts w:ascii="Courier New" w:hAnsi="Courier New" w:hint="default"/>
+      </w:rPr>
+    </w:lvl>
+    <w:lvl w:ilvl="5" w:tplc="04090005" w:tentative="1">
+      <w:start w:val="1"/>
+      <w:numFmt w:val="bullet"/>
+      <w:lvlText w:val=""/>
+      <w:lvlJc w:val="left"/>
+      <w:pPr>
+        <w:ind w:left="4320" w:hanging="360"/>
+      </w:pPr>
+      <w:rPr>
+        <w:rFonts w:ascii="Wingdings" w:hAnsi="Wingdings" w:hint="default"/>
+      </w:rPr>
+    </w:lvl>
+    <w:lvl w:ilvl="6" w:tplc="04090001" w:tentative="1">
+      <w:start w:val="1"/>
+      <w:numFmt w:val="bullet"/>
+      <w:lvlText w:val=""/>
+      <w:lvlJc w:val="left"/>
+      <w:pPr>
+        <w:ind w:left="5040" w:hanging="360"/>
+      </w:pPr>
+      <w:rPr>
+        <w:rFonts w:ascii="Symbol" w:hAnsi="Symbol" w:hint="default"/>
+      </w:rPr>
+    </w:lvl>
+    <w:lvl w:ilvl="7" w:tplc="04090003" w:tentative="1">
+      <w:start w:val="1"/>
+      <w:numFmt w:val="bullet"/>
+      <w:lvlText w:val="o"/>
+      <w:lvlJc w:val="left"/>
+      <w:pPr>
+        <w:ind w:left="5760" w:hanging="360"/>
+      </w:pPr>
+      <w:rPr>
+        <w:rFonts w:ascii="Courier New" w:hAnsi="Courier New" w:hint="default"/>
+      </w:rPr>
+    </w:lvl>
+    <w:lvl w:ilvl="8" w:tplc="04090005" w:tentative="1">
+      <w:start w:val="1"/>
+      <w:numFmt w:val="bullet"/>
+      <w:lvlText w:val=""/>
+      <w:lvlJc w:val="left"/>
+      <w:pPr>
+        <w:ind w:left="6480" w:hanging="360"/>
+      </w:pPr>
+      <w:rPr>
+        <w:rFonts w:ascii="Wingdings" w:hAnsi="Wingdings" w:hint="default"/>
+      </w:rPr>
+    </w:lvl>
+  </w:abstractNum>
+  <w:abstractNum w:abstractNumId="2">
     <w:nsid w:val="52CE7457"/>
     <w:multiLevelType w:val="hybridMultilevel"/>
     <w:tmpl w:val="1A406880"/>
@@ -613,10 +1070,13 @@
     </w:lvl>
   </w:abstractNum>
   <w:num w:numId="1">
-    <w:abstractNumId w:val="1"/>
+    <w:abstractNumId w:val="2"/>
   </w:num>
   <w:num w:numId="2">
     <w:abstractNumId w:val="0"/>
+  </w:num>
+  <w:num w:numId="3">
+    <w:abstractNumId w:val="1"/>
   </w:num>
 </w:numbering>
 </file>

</xml_diff>